<commit_message>
Replace the next-steps template; fix BBO number reference in the complaint template
</commit_message>
<xml_diff>
--- a/docassemble/MATCSmallClaims/data/templates/small_claims_next_steps.docx
+++ b/docassemble/MATCSmallClaims/data/templates/small_claims_next_steps.docx
@@ -1,6 +1,6 @@
 
 <file path=word/document.xml><?xml version="1.0" encoding="utf-8"?>
-<w:document xmlns:wpc="http://schemas.microsoft.com/office/word/2010/wordprocessingCanvas" xmlns:cx="http://schemas.microsoft.com/office/drawing/2014/chartex" xmlns:cx1="http://schemas.microsoft.com/office/drawing/2015/9/8/chartex" xmlns:cx2="http://schemas.microsoft.com/office/drawing/2015/10/21/chartex" xmlns:cx3="http://schemas.microsoft.com/office/drawing/2016/5/9/chartex" xmlns:cx4="http://schemas.microsoft.com/office/drawing/2016/5/10/chartex" xmlns:cx5="http://schemas.microsoft.com/office/drawing/2016/5/11/chartex" xmlns:cx6="http://schemas.microsoft.com/office/drawing/2016/5/12/chartex" xmlns:cx7="http://schemas.microsoft.com/office/drawing/2016/5/13/chartex" xmlns:cx8="http://schemas.microsoft.com/office/drawing/2016/5/14/chartex" xmlns:mc="http://schemas.openxmlformats.org/markup-compatibility/2006" xmlns:aink="http://schemas.microsoft.com/office/drawing/2016/ink" xmlns:am3d="http://schemas.microsoft.com/office/drawing/2017/model3d" xmlns:o="urn:schemas-microsoft-com:office:office" xmlns:r="http://schemas.openxmlformats.org/officeDocument/2006/relationships" xmlns:m="http://schemas.openxmlformats.org/officeDocument/2006/math" xmlns:v="urn:schemas-microsoft-com:vml" xmlns:wp14="http://schemas.microsoft.com/office/word/2010/wordprocessingDrawing" xmlns:wp="http://schemas.openxmlformats.org/drawingml/2006/wordprocessingDrawing" xmlns:w10="urn:schemas-microsoft-com:office:word" xmlns:w="http://schemas.openxmlformats.org/wordprocessingml/2006/main" xmlns:w14="http://schemas.microsoft.com/office/word/2010/wordml" xmlns:w15="http://schemas.microsoft.com/office/word/2012/wordml" xmlns:w16cid="http://schemas.microsoft.com/office/word/2016/wordml/cid" xmlns:w16se="http://schemas.microsoft.com/office/word/2015/wordml/symex" xmlns:wpg="http://schemas.microsoft.com/office/word/2010/wordprocessingGroup" xmlns:wpi="http://schemas.microsoft.com/office/word/2010/wordprocessingInk" xmlns:wne="http://schemas.microsoft.com/office/word/2006/wordml" xmlns:wps="http://schemas.microsoft.com/office/word/2010/wordprocessingShape" mc:Ignorable="w14 w15 w16se w16cid wp14">
+<w:document xmlns:wpc="http://schemas.microsoft.com/office/word/2010/wordprocessingCanvas" xmlns:cx="http://schemas.microsoft.com/office/drawing/2014/chartex" xmlns:cx1="http://schemas.microsoft.com/office/drawing/2015/9/8/chartex" xmlns:cx2="http://schemas.microsoft.com/office/drawing/2015/10/21/chartex" xmlns:cx3="http://schemas.microsoft.com/office/drawing/2016/5/9/chartex" xmlns:cx4="http://schemas.microsoft.com/office/drawing/2016/5/10/chartex" xmlns:cx5="http://schemas.microsoft.com/office/drawing/2016/5/11/chartex" xmlns:cx6="http://schemas.microsoft.com/office/drawing/2016/5/12/chartex" xmlns:cx7="http://schemas.microsoft.com/office/drawing/2016/5/13/chartex" xmlns:cx8="http://schemas.microsoft.com/office/drawing/2016/5/14/chartex" xmlns:mc="http://schemas.openxmlformats.org/markup-compatibility/2006" xmlns:aink="http://schemas.microsoft.com/office/drawing/2016/ink" xmlns:am3d="http://schemas.microsoft.com/office/drawing/2017/model3d" xmlns:o="urn:schemas-microsoft-com:office:office" xmlns:oel="http://schemas.microsoft.com/office/2019/extlst" xmlns:r="http://schemas.openxmlformats.org/officeDocument/2006/relationships" xmlns:m="http://schemas.openxmlformats.org/officeDocument/2006/math" xmlns:v="urn:schemas-microsoft-com:vml" xmlns:wp14="http://schemas.microsoft.com/office/word/2010/wordprocessingDrawing" xmlns:wp="http://schemas.openxmlformats.org/drawingml/2006/wordprocessingDrawing" xmlns:w10="urn:schemas-microsoft-com:office:word" xmlns:w="http://schemas.openxmlformats.org/wordprocessingml/2006/main" xmlns:w14="http://schemas.microsoft.com/office/word/2010/wordml" xmlns:w15="http://schemas.microsoft.com/office/word/2012/wordml" xmlns:w16cex="http://schemas.microsoft.com/office/word/2018/wordml/cex" xmlns:w16cid="http://schemas.microsoft.com/office/word/2016/wordml/cid" xmlns:w16="http://schemas.microsoft.com/office/word/2018/wordml" xmlns:w16du="http://schemas.microsoft.com/office/word/2023/wordml/word16du" xmlns:w16sdtdh="http://schemas.microsoft.com/office/word/2020/wordml/sdtdatahash" xmlns:w16se="http://schemas.microsoft.com/office/word/2015/wordml/symex" xmlns:wpg="http://schemas.microsoft.com/office/word/2010/wordprocessingGroup" xmlns:wpi="http://schemas.microsoft.com/office/word/2010/wordprocessingInk" xmlns:wne="http://schemas.microsoft.com/office/word/2006/wordml" xmlns:wps="http://schemas.microsoft.com/office/word/2010/wordprocessingShape" mc:Ignorable="w14 w15 w16se w16cid w16 w16cex w16sdtdh w16du wp14">
   <w:background w:color="FFFFFF"/>
   <w:body>
     <w:tbl>
@@ -30,13 +30,65 @@
               <w:spacing w:after="0"/>
               <w:jc w:val="center"/>
             </w:pPr>
-            <w:bookmarkStart w:id="0" w:name="_GoBack"/>
-            <w:bookmarkEnd w:id="0"/>
             <w:r>
               <w:rPr>
                 <w:color w:val="FFFFFF" w:themeColor="background1"/>
               </w:rPr>
-              <w:t xml:space="preserve">File for small claims</w:t>
+              <w:t>Fil</w:t>
+            </w:r>
+            <w:r>
+              <w:rPr>
+                <w:color w:val="FFFFFF" w:themeColor="background1"/>
+              </w:rPr>
+              <w:t>ing</w:t>
+            </w:r>
+            <w:r>
+              <w:rPr>
+                <w:color w:val="FFFFFF" w:themeColor="background1"/>
+              </w:rPr>
+              <w:t xml:space="preserve"> </w:t>
+            </w:r>
+            <w:r>
+              <w:rPr>
+                <w:color w:val="FFFFFF" w:themeColor="background1"/>
+              </w:rPr>
+              <w:t>a</w:t>
+            </w:r>
+            <w:r>
+              <w:rPr>
+                <w:color w:val="FFFFFF" w:themeColor="background1"/>
+              </w:rPr>
+              <w:t xml:space="preserve"> </w:t>
+            </w:r>
+            <w:r>
+              <w:rPr>
+                <w:color w:val="FFFFFF" w:themeColor="background1"/>
+              </w:rPr>
+              <w:t>S</w:t>
+            </w:r>
+            <w:r>
+              <w:rPr>
+                <w:color w:val="FFFFFF" w:themeColor="background1"/>
+              </w:rPr>
+              <w:t xml:space="preserve">mall </w:t>
+            </w:r>
+            <w:r>
+              <w:rPr>
+                <w:color w:val="FFFFFF" w:themeColor="background1"/>
+              </w:rPr>
+              <w:t>C</w:t>
+            </w:r>
+            <w:r>
+              <w:rPr>
+                <w:color w:val="FFFFFF" w:themeColor="background1"/>
+              </w:rPr>
+              <w:t>laim</w:t>
+            </w:r>
+            <w:r>
+              <w:rPr>
+                <w:color w:val="FFFFFF" w:themeColor="background1"/>
+              </w:rPr>
+              <w:t>: Next Steps</w:t>
             </w:r>
           </w:p>
         </w:tc>
@@ -51,106 +103,8 @@
       </w:pPr>
     </w:p>
     <w:p>
-      <w:r>
-        <w:t xml:space="preserve">Congratulations </w:t>
-      </w:r>
-      <w:r>
-        <w:t>{{</w:t>
-      </w:r>
-      <w:r>
-        <w:t xml:space="preserve"> users </w:t>
-      </w:r>
-      <w:r>
-        <w:t xml:space="preserve">}}</w:t>
-      </w:r>
-      <w:r>
-        <w:t xml:space="preserve">! You have finished all the forms you need to File for small claims. The rest of the pages in this packet are your</w:t>
-      </w:r>
-      <w:r>
-        <w:t xml:space="preserve"> [answer/motion] </w:t>
-      </w:r>
-      <w:r>
-        <w:t xml:space="preserve"> </w:t>
-      </w:r>
-      <w:r>
-        <w:t>{%</w:t>
-      </w:r>
-      <w:r>
-        <w:t xml:space="preserve"> if other_parties.number() </w:t>
-      </w:r>
-      <w:r>
-        <w:t>%}</w:t>
-      </w:r>
-      <w:r>
-        <w:rPr>
-          <w:b/>
-        </w:rPr>
-        <w:t xml:space="preserve"> </w:t>
-      </w:r>
-      <w:r>
-        <w:t>in</w:t>
-      </w:r>
-      <w:r>
-        <w:rPr>
-          <w:b/>
-        </w:rPr>
-        <w:t xml:space="preserve"> </w:t>
-      </w:r>
-      <w:r>
-        <w:rPr>
-          <w:b/>
-        </w:rPr>
-        <w:t>{{</w:t>
-      </w:r>
-      <w:r>
-        <w:rPr>
-          <w:b/>
-        </w:rPr>
-        <w:t xml:space="preserve"> users </w:t>
-      </w:r>
-      <w:r>
-        <w:rPr>
-          <w:b/>
-        </w:rPr>
-        <w:t>}}</w:t>
-      </w:r>
-      <w:r>
-        <w:rPr>
-          <w:b/>
-        </w:rPr>
-        <w:t xml:space="preserve"> v </w:t>
-      </w:r>
-      <w:r>
-        <w:rPr>
-          <w:b/>
-        </w:rPr>
-        <w:t>{{</w:t>
-      </w:r>
-      <w:r>
-        <w:rPr>
-          <w:b/>
-        </w:rPr>
-        <w:t xml:space="preserve"> other_parties </w:t>
-      </w:r>
-      <w:r>
-        <w:rPr>
-          <w:b/>
-        </w:rPr>
-        <w:t>}}{%</w:t>
-      </w:r>
-      <w:r>
-        <w:t xml:space="preserve"> endif </w:t>
-      </w:r>
-      <w:r>
-        <w:t>%}</w:t>
-      </w:r>
-      <w:r>
-        <w:t>.</w:t>
-      </w:r>
-    </w:p>
-    <w:p/>
-    <w:p>
-      <w:pPr>
+      <w:pPr>
+        <w:spacing w:after="0"/>
         <w:sectPr>
           <w:pgSz w:w="12240" w:h="15840"/>
           <w:pgMar w:top="720" w:right="720" w:bottom="720" w:left="720" w:header="0" w:footer="0" w:gutter="0"/>
@@ -161,15 +115,195 @@
           <w:docGrid w:linePitch="326" w:charSpace="8192"/>
         </w:sectPr>
       </w:pPr>
+      <w:r>
+        <w:t xml:space="preserve">Congratulations </w:t>
+      </w:r>
+      <w:r>
+        <w:t>{{</w:t>
+      </w:r>
+      <w:r>
+        <w:t xml:space="preserve"> users </w:t>
+      </w:r>
+      <w:r>
+        <w:t>}}</w:t>
+      </w:r>
+      <w:r>
+        <w:t xml:space="preserve">! You have </w:t>
+      </w:r>
+      <w:r>
+        <w:t>completed</w:t>
+      </w:r>
+      <w:r>
+        <w:t xml:space="preserve"> all the</w:t>
+      </w:r>
+      <w:r>
+        <w:t xml:space="preserve"> required</w:t>
+      </w:r>
+      <w:r>
+        <w:t xml:space="preserve"> form</w:t>
+      </w:r>
+      <w:r>
+        <w:t>s</w:t>
+      </w:r>
+      <w:r>
+        <w:t xml:space="preserve"> to </w:t>
+      </w:r>
+      <w:r>
+        <w:t>f</w:t>
+      </w:r>
+      <w:r>
+        <w:t xml:space="preserve">ile </w:t>
+      </w:r>
+      <w:r>
+        <w:t xml:space="preserve">your </w:t>
+      </w:r>
+      <w:r>
+        <w:t>small claim</w:t>
+      </w:r>
+      <w:r>
+        <w:t xml:space="preserve"> with the court</w:t>
+      </w:r>
+      <w:r>
+        <w:t>. The re</w:t>
+      </w:r>
+      <w:r>
+        <w:t xml:space="preserve">mainder of this packet contains </w:t>
+      </w:r>
+      <w:r>
+        <w:t>your</w:t>
+      </w:r>
+      <w:r>
+        <w:t xml:space="preserve"> </w:t>
+      </w:r>
+      <w:proofErr w:type="gramStart"/>
+      <w:r>
+        <w:t>claim</w:t>
+      </w:r>
+      <w:r>
+        <w:t xml:space="preserve"> </w:t>
+      </w:r>
+      <w:r>
+        <w:t>{%</w:t>
+      </w:r>
+      <w:proofErr w:type="gramEnd"/>
+      <w:r>
+        <w:t xml:space="preserve"> if </w:t>
+      </w:r>
+      <w:proofErr w:type="spellStart"/>
+      <w:r>
+        <w:t>other_</w:t>
+      </w:r>
+      <w:proofErr w:type="gramStart"/>
+      <w:r>
+        <w:t>parties.number</w:t>
+      </w:r>
+      <w:proofErr w:type="spellEnd"/>
+      <w:proofErr w:type="gramEnd"/>
+      <w:r>
+        <w:t xml:space="preserve">() </w:t>
+      </w:r>
+      <w:r>
+        <w:t>%}</w:t>
+      </w:r>
+      <w:r>
+        <w:rPr>
+          <w:b/>
+        </w:rPr>
+        <w:t xml:space="preserve"> </w:t>
+      </w:r>
+      <w:r>
+        <w:t>in</w:t>
+      </w:r>
+      <w:r>
+        <w:rPr>
+          <w:b/>
+        </w:rPr>
+        <w:t xml:space="preserve"> </w:t>
+      </w:r>
+      <w:r>
+        <w:rPr>
+          <w:b/>
+        </w:rPr>
+        <w:t>{{</w:t>
+      </w:r>
+      <w:r>
+        <w:rPr>
+          <w:b/>
+        </w:rPr>
+        <w:t xml:space="preserve"> users </w:t>
+      </w:r>
+      <w:r>
+        <w:rPr>
+          <w:b/>
+        </w:rPr>
+        <w:t>}}</w:t>
+      </w:r>
+      <w:r>
+        <w:rPr>
+          <w:b/>
+        </w:rPr>
+        <w:t xml:space="preserve"> v</w:t>
+      </w:r>
+      <w:r>
+        <w:rPr>
+          <w:b/>
+        </w:rPr>
+        <w:t>.</w:t>
+      </w:r>
+      <w:r>
+        <w:rPr>
+          <w:b/>
+        </w:rPr>
+        <w:t xml:space="preserve"> </w:t>
+      </w:r>
+      <w:r>
+        <w:rPr>
+          <w:b/>
+        </w:rPr>
+        <w:t>{{</w:t>
+      </w:r>
+      <w:r>
+        <w:rPr>
+          <w:b/>
+        </w:rPr>
+        <w:t xml:space="preserve"> </w:t>
+      </w:r>
+      <w:proofErr w:type="spellStart"/>
+      <w:r>
+        <w:rPr>
+          <w:b/>
+        </w:rPr>
+        <w:t>other_parties</w:t>
+      </w:r>
+      <w:proofErr w:type="spellEnd"/>
+      <w:r>
+        <w:rPr>
+          <w:b/>
+        </w:rPr>
+        <w:t xml:space="preserve"> </w:t>
+      </w:r>
+      <w:r>
+        <w:rPr>
+          <w:b/>
+        </w:rPr>
+        <w:t>}}{%</w:t>
+      </w:r>
+      <w:r>
+        <w:t xml:space="preserve"> endif </w:t>
+      </w:r>
+      <w:r>
+        <w:t>%}</w:t>
+      </w:r>
     </w:p>
     <w:p>
       <w:pPr>
         <w:pStyle w:val="Heading2"/>
-      </w:pPr>
-      <w:bookmarkStart w:id="1" w:name="_yntzxzfdh9ya"/>
-      <w:bookmarkEnd w:id="1"/>
-      <w:r>
-        <w:t>Next steps</w:t>
+        <w:spacing w:after="0"/>
+      </w:pPr>
+      <w:bookmarkStart w:id="0" w:name="_yntzxzfdh9ya"/>
+      <w:bookmarkEnd w:id="0"/>
+      <w:r>
+        <w:t>What should I do next for my case?</w:t>
       </w:r>
     </w:p>
     <w:p>
@@ -180,6 +314,7 @@
           <w:numId w:val="1"/>
         </w:numPr>
         <w:snapToGrid w:val="0"/>
+        <w:spacing w:after="0" w:line="276" w:lineRule="auto"/>
         <w:rPr>
           <w14:textOutline w14:w="9525" w14:cap="rnd" w14:cmpd="sng" w14:algn="ctr">
             <w14:noFill/>
@@ -188,6 +323,8 @@
           </w14:textOutline>
         </w:rPr>
       </w:pPr>
+      <w:bookmarkStart w:id="1" w:name="_4szgtqe6ov1h"/>
+      <w:bookmarkEnd w:id="1"/>
       <w:r>
         <w:rPr>
           <w14:textOutline w14:w="9525" w14:cap="rnd" w14:cmpd="sng" w14:algn="ctr">
@@ -196,15 +333,18 @@
             <w14:bevel/>
           </w14:textOutline>
         </w:rPr>
-        <w:t xml:space="preserve">File this </w:t>
-      </w:r>
-      <w:r>
-        <w:t xml:space="preserve">answer/motion </w:t>
-      </w:r>
-      <w:r>
-        <w:t xml:space="preserve">with the court </w:t>
-      </w:r>
-      <w:r>
+        <w:t>Retain a copy of this filing for your records.</w:t>
+      </w:r>
+    </w:p>
+    <w:p>
+      <w:pPr>
+        <w:pStyle w:val="ListParagraph"/>
+        <w:numPr>
+          <w:ilvl w:val="0"/>
+          <w:numId w:val="1"/>
+        </w:numPr>
+        <w:snapToGrid w:val="0"/>
+        <w:spacing w:after="0" w:line="276" w:lineRule="auto"/>
         <w:rPr>
           <w14:textOutline w14:w="9525" w14:cap="rnd" w14:cmpd="sng" w14:algn="ctr">
             <w14:noFill/>
@@ -212,17 +352,8 @@
             <w14:bevel/>
           </w14:textOutline>
         </w:rPr>
-        <w:t>now.</w:t>
-      </w:r>
-    </w:p>
-    <w:p>
-      <w:pPr>
-        <w:pStyle w:val="ListParagraph"/>
-        <w:numPr>
-          <w:ilvl w:val="0"/>
-          <w:numId w:val="1"/>
-        </w:numPr>
-        <w:snapToGrid w:val="0"/>
+      </w:pPr>
+      <w:r>
         <w:rPr>
           <w14:textOutline w14:w="9525" w14:cap="rnd" w14:cmpd="sng" w14:algn="ctr">
             <w14:noFill/>
@@ -230,9 +361,8 @@
             <w14:bevel/>
           </w14:textOutline>
         </w:rPr>
-      </w:pPr>
-      <w:bookmarkStart w:id="2" w:name="_4szgtqe6ov1h"/>
-      <w:bookmarkEnd w:id="2"/>
+        <w:t>The c</w:t>
+      </w:r>
       <w:r>
         <w:rPr>
           <w14:textOutline w14:w="9525" w14:cap="rnd" w14:cmpd="sng" w14:algn="ctr">
@@ -241,7 +371,7 @@
             <w14:bevel/>
           </w14:textOutline>
         </w:rPr>
-        <w:t xml:space="preserve">Deliver a copy to </w:t>
+        <w:t xml:space="preserve">ourt will </w:t>
       </w:r>
       <w:r>
         <w:rPr>
@@ -251,7 +381,7 @@
             <w14:bevel/>
           </w14:textOutline>
         </w:rPr>
-        <w:t>{{</w:t>
+        <w:t xml:space="preserve">mail the defendant </w:t>
       </w:r>
       <w:r>
         <w:rPr>
@@ -261,7 +391,7 @@
             <w14:bevel/>
           </w14:textOutline>
         </w:rPr>
-        <w:t xml:space="preserve"> showifdef('other_parties[0]') </w:t>
+        <w:t>a copy of the "Statement of Claim and Notice of Trial" form, which</w:t>
       </w:r>
       <w:r>
         <w:rPr>
@@ -271,7 +401,7 @@
             <w14:bevel/>
           </w14:textOutline>
         </w:rPr>
-        <w:t>}}</w:t>
+        <w:t xml:space="preserve"> notifies them</w:t>
       </w:r>
       <w:r>
         <w:rPr>
@@ -281,48 +411,9 @@
             <w14:bevel/>
           </w14:textOutline>
         </w:rPr>
-        <w:t xml:space="preserve"> or their attorney.</w:t>
-      </w:r>
-    </w:p>
-    <w:p>
-      <w:pPr>
-        <w:pStyle w:val="ListParagraph"/>
-        <w:numPr>
-          <w:ilvl w:val="0"/>
-          <w:numId w:val="1"/>
-        </w:numPr>
-        <w:snapToGrid w:val="0"/>
-        <w:rPr>
-          <w:b/>
-          <w:bCs/>
-          <w14:textOutline w14:w="9525" w14:cap="rnd" w14:cmpd="sng" w14:algn="ctr">
-            <w14:noFill/>
-            <w14:prstDash w14:val="solid"/>
-            <w14:bevel/>
-          </w14:textOutline>
-        </w:rPr>
-      </w:pPr>
-      <w:r>
-        <w:rPr>
-          <w:b/>
-          <w:bCs/>
-          <w14:textOutline w14:w="9525" w14:cap="rnd" w14:cmpd="sng" w14:algn="ctr">
-            <w14:noFill/>
-            <w14:prstDash w14:val="solid"/>
-            <w14:bevel/>
-          </w14:textOutline>
-        </w:rPr>
-        <w:t>Keep a copy for yourself.</w:t>
-      </w:r>
-    </w:p>
-    <w:p>
-      <w:pPr>
-        <w:pStyle w:val="ListParagraph"/>
-        <w:numPr>
-          <w:ilvl w:val="0"/>
-          <w:numId w:val="1"/>
-        </w:numPr>
-        <w:snapToGrid w:val="0"/>
+        <w:t xml:space="preserve"> of your claim and of the</w:t>
+      </w:r>
+      <w:r>
         <w:rPr>
           <w14:textOutline w14:w="9525" w14:cap="rnd" w14:cmpd="sng" w14:algn="ctr">
             <w14:noFill/>
@@ -330,7 +421,8 @@
             <w14:bevel/>
           </w14:textOutline>
         </w:rPr>
-      </w:pPr>
+        <w:t xml:space="preserve"> </w:t>
+      </w:r>
       <w:r>
         <w:rPr>
           <w14:textOutline w14:w="9525" w14:cap="rnd" w14:cmpd="sng" w14:algn="ctr">
@@ -339,17 +431,9 @@
             <w14:bevel/>
           </w14:textOutline>
         </w:rPr>
-        <w:t xml:space="preserve">The clerk will tell you how to go to the hearing. </w:t>
-      </w:r>
-    </w:p>
-    <w:p>
-      <w:pPr>
-        <w:pStyle w:val="ListParagraph"/>
-        <w:numPr>
-          <w:ilvl w:val="0"/>
-          <w:numId w:val="1"/>
-        </w:numPr>
-        <w:snapToGrid w:val="0"/>
+        <w:t>hearing</w:t>
+      </w:r>
+      <w:r>
         <w:rPr>
           <w14:textOutline w14:w="9525" w14:cap="rnd" w14:cmpd="sng" w14:algn="ctr">
             <w14:noFill/>
@@ -357,7 +441,8 @@
             <w14:bevel/>
           </w14:textOutline>
         </w:rPr>
-      </w:pPr>
+        <w:t xml:space="preserve"> date</w:t>
+      </w:r>
       <w:r>
         <w:rPr>
           <w14:textOutline w14:w="9525" w14:cap="rnd" w14:cmpd="sng" w14:algn="ctr">
@@ -366,12 +451,18 @@
             <w14:bevel/>
           </w14:textOutline>
         </w:rPr>
-        <w:t xml:space="preserve">If the judge decides to grant your </w:t>
-      </w:r>
-      <w:r>
-        <w:t xml:space="preserve">[motion/request]</w:t>
-      </w:r>
-      <w:r>
+        <w:t>.</w:t>
+      </w:r>
+    </w:p>
+    <w:p>
+      <w:pPr>
+        <w:pStyle w:val="ListParagraph"/>
+        <w:numPr>
+          <w:ilvl w:val="0"/>
+          <w:numId w:val="1"/>
+        </w:numPr>
+        <w:snapToGrid w:val="0"/>
+        <w:spacing w:after="0" w:line="276" w:lineRule="auto"/>
         <w:rPr>
           <w14:textOutline w14:w="9525" w14:cap="rnd" w14:cmpd="sng" w14:algn="ctr">
             <w14:noFill/>
@@ -379,18 +470,8 @@
             <w14:bevel/>
           </w14:textOutline>
         </w:rPr>
-        <w:t>:.</w:t>
-      </w:r>
-      <w:proofErr w:type="gramEnd"/>
-    </w:p>
-    <w:p>
-      <w:pPr>
-        <w:pStyle w:val="ListParagraph"/>
-        <w:numPr>
-          <w:ilvl w:val="0"/>
-          <w:numId w:val="1"/>
-        </w:numPr>
-        <w:snapToGrid w:val="0"/>
+      </w:pPr>
+      <w:r>
         <w:rPr>
           <w14:textOutline w14:w="9525" w14:cap="rnd" w14:cmpd="sng" w14:algn="ctr">
             <w14:noFill/>
@@ -398,7 +479,8 @@
             <w14:bevel/>
           </w14:textOutline>
         </w:rPr>
-      </w:pPr>
+        <w:t>The clerk</w:t>
+      </w:r>
       <w:r>
         <w:rPr>
           <w14:textOutline w14:w="9525" w14:cap="rnd" w14:cmpd="sng" w14:algn="ctr">
@@ -407,85 +489,460 @@
             <w14:bevel/>
           </w14:textOutline>
         </w:rPr>
-        <w:t>Check the order when you get it to make sure it is correct.</w:t>
+        <w:t xml:space="preserve"> of the court in which you filed</w:t>
+      </w:r>
+      <w:r>
+        <w:rPr>
+          <w14:textOutline w14:w="9525" w14:cap="rnd" w14:cmpd="sng" w14:algn="ctr">
+            <w14:noFill/>
+            <w14:prstDash w14:val="solid"/>
+            <w14:bevel/>
+          </w14:textOutline>
+        </w:rPr>
+        <w:t xml:space="preserve"> this claim</w:t>
+      </w:r>
+      <w:r>
+        <w:rPr>
+          <w14:textOutline w14:w="9525" w14:cap="rnd" w14:cmpd="sng" w14:algn="ctr">
+            <w14:noFill/>
+            <w14:prstDash w14:val="solid"/>
+            <w14:bevel/>
+          </w14:textOutline>
+        </w:rPr>
+        <w:t xml:space="preserve"> will </w:t>
+      </w:r>
+      <w:r>
+        <w:rPr>
+          <w14:textOutline w14:w="9525" w14:cap="rnd" w14:cmpd="sng" w14:algn="ctr">
+            <w14:noFill/>
+            <w14:prstDash w14:val="solid"/>
+            <w14:bevel/>
+          </w14:textOutline>
+        </w:rPr>
+        <w:t>explain</w:t>
+      </w:r>
+      <w:r>
+        <w:rPr>
+          <w14:textOutline w14:w="9525" w14:cap="rnd" w14:cmpd="sng" w14:algn="ctr">
+            <w14:noFill/>
+            <w14:prstDash w14:val="solid"/>
+            <w14:bevel/>
+          </w14:textOutline>
+        </w:rPr>
+        <w:t xml:space="preserve"> how to </w:t>
+      </w:r>
+      <w:r>
+        <w:rPr>
+          <w14:textOutline w14:w="9525" w14:cap="rnd" w14:cmpd="sng" w14:algn="ctr">
+            <w14:noFill/>
+            <w14:prstDash w14:val="solid"/>
+            <w14:bevel/>
+          </w14:textOutline>
+        </w:rPr>
+        <w:t>attend</w:t>
+      </w:r>
+      <w:r>
+        <w:rPr>
+          <w14:textOutline w14:w="9525" w14:cap="rnd" w14:cmpd="sng" w14:algn="ctr">
+            <w14:noFill/>
+            <w14:prstDash w14:val="solid"/>
+            <w14:bevel/>
+          </w14:textOutline>
+        </w:rPr>
+        <w:t xml:space="preserve"> </w:t>
+      </w:r>
+      <w:r>
+        <w:rPr>
+          <w14:textOutline w14:w="9525" w14:cap="rnd" w14:cmpd="sng" w14:algn="ctr">
+            <w14:noFill/>
+            <w14:prstDash w14:val="solid"/>
+            <w14:bevel/>
+          </w14:textOutline>
+        </w:rPr>
+        <w:t xml:space="preserve">your </w:t>
+      </w:r>
+      <w:r>
+        <w:rPr>
+          <w14:textOutline w14:w="9525" w14:cap="rnd" w14:cmpd="sng" w14:algn="ctr">
+            <w14:noFill/>
+            <w14:prstDash w14:val="solid"/>
+            <w14:bevel/>
+          </w14:textOutline>
+        </w:rPr>
+        <w:t>hearing.</w:t>
       </w:r>
     </w:p>
     <w:p>
       <w:pPr>
         <w:pStyle w:val="Heading2"/>
-      </w:pPr>
-      <w:r>
-        <w:t>To file your [answer/motion] right away</w:t>
+        <w:spacing w:after="0"/>
+      </w:pPr>
+      <w:r>
+        <w:t>What can I expect during the hearing?</w:t>
       </w:r>
     </w:p>
     <w:p>
       <w:pPr>
-        <w:pStyle w:val="NumberedList"/>
+        <w:pStyle w:val="ListParagraph"/>
         <w:numPr>
           <w:ilvl w:val="0"/>
-          <w:numId w:val="7"/>
+          <w:numId w:val="11"/>
         </w:numPr>
-      </w:pPr>
-      <w:r>
-        <w:t xml:space="preserve">Look over the forms below, one more time. Make sure everything is correct. </w:t>
+        <w:spacing w:after="0"/>
+      </w:pPr>
+      <w:bookmarkStart w:id="2" w:name="_7jbtnvplu76"/>
+      <w:bookmarkEnd w:id="2"/>
+      <w:r>
+        <w:t>Before the hearing begins, the parties and witnesses</w:t>
+      </w:r>
+      <w:r>
+        <w:t xml:space="preserve"> will be</w:t>
+      </w:r>
+      <w:r>
+        <w:t xml:space="preserve"> sworn in.</w:t>
       </w:r>
     </w:p>
     <w:p>
       <w:pPr>
-        <w:pStyle w:val="NumberedList"/>
+        <w:pStyle w:val="ListParagraph"/>
         <w:numPr>
           <w:ilvl w:val="0"/>
-          <w:numId w:val="7"/>
+          <w:numId w:val="11"/>
         </w:numPr>
-      </w:pPr>
-      <w:r>
-        <w:t xml:space="preserve">Call the </w:t>
-      </w:r>
-      <w:r>
-        <w:t>{{</w:t>
-      </w:r>
-      <w:r>
-        <w:t xml:space="preserve"> trial_court </w:t>
-      </w:r>
-      <w:r>
-        <w:t>}}</w:t>
-      </w:r>
-      <w:r>
-        <w:t xml:space="preserve"> </w:t>
-      </w:r>
-      <w:r>
-        <w:t xml:space="preserve">{{ </w:t>
-      </w:r>
-      <w:r>
-        <w:t xml:space="preserve">showifdef('trial_court.phone_number') </w:t>
-      </w:r>
-      <w:r>
-        <w:t>}}</w:t>
-      </w:r>
-      <w:r>
-        <w:t xml:space="preserve"> to find out how they want you to send your forms to them.</w:t>
+        <w:spacing w:after="0" w:line="276" w:lineRule="auto"/>
+      </w:pPr>
+      <w:r>
+        <w:t>First, the plaintiff</w:t>
+      </w:r>
+      <w:r>
+        <w:t xml:space="preserve"> will </w:t>
+      </w:r>
+      <w:r>
+        <w:t>present all the evidence demonstrating why they should be granted monetary relief.</w:t>
+      </w:r>
+      <w:r>
+        <w:t xml:space="preserve"> You, as the plaintiff, have the burden of proof in your case.</w:t>
       </w:r>
     </w:p>
     <w:p>
       <w:pPr>
-        <w:pStyle w:val="NumberedList"/>
+        <w:pStyle w:val="ListParagraph"/>
         <w:numPr>
           <w:ilvl w:val="0"/>
-          <w:numId w:val="7"/>
+          <w:numId w:val="11"/>
         </w:numPr>
-        <w:suppressAutoHyphens w:val="0"/>
+        <w:spacing w:after="0" w:line="276" w:lineRule="auto"/>
+      </w:pPr>
+      <w:r>
+        <w:t xml:space="preserve">Next, the defendant will </w:t>
+      </w:r>
+      <w:r>
+        <w:t>argue why they do not owe you monetary relief</w:t>
+      </w:r>
+      <w:r>
+        <w:t>.</w:t>
+      </w:r>
+    </w:p>
+    <w:p>
+      <w:pPr>
+        <w:pStyle w:val="ListParagraph"/>
+        <w:numPr>
+          <w:ilvl w:val="0"/>
+          <w:numId w:val="11"/>
+        </w:numPr>
+        <w:spacing w:after="0" w:line="276" w:lineRule="auto"/>
+      </w:pPr>
+      <w:r>
+        <w:t xml:space="preserve">After the parties present their arguments, the </w:t>
+      </w:r>
+      <w:r>
+        <w:t xml:space="preserve">presiding </w:t>
+      </w:r>
+      <w:r>
+        <w:t>clerk</w:t>
+      </w:r>
+      <w:r>
+        <w:t>-magistrate</w:t>
+      </w:r>
+      <w:r>
+        <w:t xml:space="preserve"> may ask questions to clarify the case details.</w:t>
+      </w:r>
+    </w:p>
+    <w:p>
+      <w:pPr>
+        <w:pStyle w:val="ListParagraph"/>
+        <w:numPr>
+          <w:ilvl w:val="0"/>
+          <w:numId w:val="11"/>
+        </w:numPr>
+        <w:spacing w:after="0" w:line="276" w:lineRule="auto"/>
+        <w:rPr>
+          <w:b/>
+          <w:bCs/>
+        </w:rPr>
+      </w:pPr>
+      <w:r>
+        <w:t xml:space="preserve">Finally, the clerk-magistrate will either </w:t>
+      </w:r>
+      <w:r>
+        <w:t>issue a</w:t>
+      </w:r>
+      <w:r>
+        <w:rPr>
+          <w:b/>
+          <w:bCs/>
+        </w:rPr>
+        <w:t xml:space="preserve"> judgment immediately</w:t>
+      </w:r>
+      <w:r>
+        <w:t xml:space="preserve"> or will take your case </w:t>
+      </w:r>
+      <w:r>
+        <w:rPr>
+          <w:b/>
+          <w:bCs/>
+        </w:rPr>
+        <w:t xml:space="preserve">under advisement. </w:t>
+      </w:r>
+    </w:p>
+    <w:p>
+      <w:pPr>
+        <w:pStyle w:val="ListParagraph"/>
+        <w:numPr>
+          <w:ilvl w:val="0"/>
+          <w:numId w:val="11"/>
+        </w:numPr>
+        <w:spacing w:after="0" w:line="276" w:lineRule="auto"/>
+      </w:pPr>
+      <w:r>
+        <w:t xml:space="preserve">If the decisionmaker takes your case under advisement, you will usually receive a decision </w:t>
+      </w:r>
+      <w:r>
+        <w:rPr>
+          <w:b/>
+          <w:bCs/>
+        </w:rPr>
+        <w:t>within ten days after the hearing.</w:t>
+      </w:r>
+    </w:p>
+    <w:p>
+      <w:pPr>
+        <w:pStyle w:val="Heading2"/>
+        <w:spacing w:after="0"/>
+      </w:pPr>
+      <w:r>
+        <w:t xml:space="preserve">What happens </w:t>
+      </w:r>
+      <w:r>
+        <w:t>if my request for relief is denied</w:t>
+      </w:r>
+      <w:r>
+        <w:t>?</w:t>
+      </w:r>
+    </w:p>
+    <w:p>
+      <w:pPr>
+        <w:pStyle w:val="ListParagraph"/>
+        <w:numPr>
+          <w:ilvl w:val="0"/>
+          <w:numId w:val="12"/>
+        </w:numPr>
+        <w:spacing w:after="0"/>
+      </w:pPr>
+      <w:r>
+        <w:t xml:space="preserve">If the </w:t>
+      </w:r>
+      <w:proofErr w:type="gramStart"/>
+      <w:r>
+        <w:t>clerk-magistrate</w:t>
+      </w:r>
+      <w:proofErr w:type="gramEnd"/>
+      <w:r>
+        <w:t xml:space="preserve"> denie</w:t>
+      </w:r>
+      <w:r>
+        <w:t>d</w:t>
+      </w:r>
+      <w:r>
+        <w:t xml:space="preserve"> your request for relief,</w:t>
+      </w:r>
+      <w:r>
+        <w:t xml:space="preserve"> that </w:t>
+      </w:r>
+      <w:r>
+        <w:t xml:space="preserve">judgment is </w:t>
+      </w:r>
+      <w:r>
+        <w:rPr>
+          <w:b/>
+          <w:bCs/>
+        </w:rPr>
+        <w:t>final.</w:t>
+      </w:r>
+      <w:r>
+        <w:t xml:space="preserve"> Y</w:t>
+      </w:r>
+      <w:r>
+        <w:t>ou cannot appeal it.</w:t>
+      </w:r>
+    </w:p>
+    <w:p>
+      <w:pPr>
+        <w:pStyle w:val="ListParagraph"/>
+        <w:numPr>
+          <w:ilvl w:val="0"/>
+          <w:numId w:val="12"/>
+        </w:numPr>
+        <w:spacing w:after="0"/>
+      </w:pPr>
+      <w:r>
+        <w:t xml:space="preserve">However, if </w:t>
+      </w:r>
+      <w:r>
+        <w:t>the defendant file</w:t>
+      </w:r>
+      <w:r>
+        <w:t>d</w:t>
+      </w:r>
+      <w:r>
+        <w:t xml:space="preserve"> a counterclaim against </w:t>
+      </w:r>
+      <w:r>
+        <w:t>you, and you lost o</w:t>
+      </w:r>
+      <w:r>
+        <w:t xml:space="preserve">n that counterclaim, </w:t>
+      </w:r>
+      <w:r>
+        <w:t>you may</w:t>
+      </w:r>
+      <w:r>
+        <w:t xml:space="preserve"> appeal th</w:t>
+      </w:r>
+      <w:r>
+        <w:t>e counterclaim judgment only.</w:t>
+      </w:r>
+    </w:p>
+    <w:p>
+      <w:pPr>
+        <w:pStyle w:val="Heading2"/>
+        <w:spacing w:after="0"/>
+      </w:pPr>
+      <w:r>
+        <w:t>I still have questions about my case.</w:t>
+      </w:r>
+    </w:p>
+    <w:p>
+      <w:pPr>
+        <w:pStyle w:val="NumberedList"/>
+        <w:spacing w:after="0" w:line="276" w:lineRule="auto"/>
+      </w:pPr>
+      <w:r>
+        <w:t xml:space="preserve">If you still have questions about your case, </w:t>
+      </w:r>
+      <w:r>
+        <w:t xml:space="preserve">please </w:t>
+      </w:r>
+      <w:r>
+        <w:t xml:space="preserve">contact </w:t>
+      </w:r>
+      <w:r>
+        <w:t xml:space="preserve">the </w:t>
+      </w:r>
+      <w:proofErr w:type="gramStart"/>
+      <w:r>
+        <w:t>{{</w:t>
+      </w:r>
+      <w:r>
+        <w:t xml:space="preserve"> </w:t>
+      </w:r>
+      <w:proofErr w:type="spellStart"/>
+      <w:r>
+        <w:t>trial</w:t>
+      </w:r>
+      <w:proofErr w:type="gramEnd"/>
+      <w:r>
+        <w:t>_court</w:t>
+      </w:r>
+      <w:proofErr w:type="spellEnd"/>
+      <w:r>
+        <w:t xml:space="preserve"> </w:t>
+      </w:r>
+      <w:r>
+        <w:t>}}</w:t>
+      </w:r>
+      <w:r>
+        <w:t xml:space="preserve"> </w:t>
+      </w:r>
+      <w:r>
+        <w:t>{{</w:t>
+      </w:r>
+      <w:r>
+        <w:t xml:space="preserve"> </w:t>
+      </w:r>
+      <w:proofErr w:type="spellStart"/>
+      <w:r>
+        <w:t>showifdef</w:t>
+      </w:r>
+      <w:proofErr w:type="spellEnd"/>
+      <w:r>
+        <w:t>('</w:t>
+      </w:r>
+      <w:proofErr w:type="spellStart"/>
+      <w:r>
+        <w:t>trial_court.phone_number</w:t>
+      </w:r>
+      <w:proofErr w:type="spellEnd"/>
+      <w:r>
+        <w:t xml:space="preserve">') </w:t>
+      </w:r>
+      <w:r>
+        <w:t>}}</w:t>
+      </w:r>
+      <w:r>
+        <w:t xml:space="preserve"> </w:t>
+      </w:r>
+      <w:r>
+        <w:t>during business hours.</w:t>
+      </w:r>
+    </w:p>
+    <w:p>
+      <w:pPr>
+        <w:pStyle w:val="NumberedList"/>
+        <w:spacing w:after="0" w:line="276" w:lineRule="auto"/>
       </w:pPr>
       <w:r>
         <w:t>{%p</w:t>
       </w:r>
       <w:r>
-        <w:t xml:space="preserve"> if defined('trial_court.address.address') </w:t>
+        <w:t xml:space="preserve"> if defined('</w:t>
+      </w:r>
+      <w:proofErr w:type="spellStart"/>
+      <w:r>
+        <w:t>trial_</w:t>
+      </w:r>
+      <w:proofErr w:type="gramStart"/>
+      <w:r>
+        <w:t>court.address</w:t>
+      </w:r>
+      <w:proofErr w:type="gramEnd"/>
+      <w:r>
+        <w:t>.address</w:t>
+      </w:r>
+      <w:proofErr w:type="spellEnd"/>
+      <w:r>
+        <w:t>'</w:t>
+      </w:r>
+      <w:proofErr w:type="gramStart"/>
+      <w:r>
+        <w:t xml:space="preserve">) </w:t>
       </w:r>
       <w:r>
         <w:t>%}</w:t>
       </w:r>
-      <w:r>
-        <w:t xml:space="preserve"> The address of your court, if you need it, is: </w:t>
+      <w:proofErr w:type="gramEnd"/>
+      <w:r>
+        <w:t xml:space="preserve"> The address of your court is: </w:t>
       </w:r>
       <w:bookmarkStart w:id="3" w:name="_ayzduvo09uaz"/>
       <w:bookmarkEnd w:id="3"/>
@@ -495,8 +952,13 @@
       <w:r>
         <w:t xml:space="preserve">{{ </w:t>
       </w:r>
-      <w:r>
-        <w:t xml:space="preserve">trial_court.address.on_one_line() </w:t>
+      <w:proofErr w:type="spellStart"/>
+      <w:r>
+        <w:t>trial_court.address.on_one_line</w:t>
+      </w:r>
+      <w:proofErr w:type="spellEnd"/>
+      <w:r>
+        <w:t xml:space="preserve">() </w:t>
       </w:r>
       <w:r>
         <w:t>}}</w:t>
@@ -508,116 +970,58 @@
     <w:p>
       <w:pPr>
         <w:pStyle w:val="NumberedList"/>
-        <w:numPr>
-          <w:ilvl w:val="0"/>
-          <w:numId w:val="7"/>
-        </w:numPr>
         <w:suppressAutoHyphens w:val="0"/>
+        <w:spacing w:after="0" w:line="276" w:lineRule="auto"/>
+        <w:ind w:left="360"/>
       </w:pPr>
       <w:r>
         <w:t xml:space="preserve">{%p </w:t>
       </w:r>
+      <w:proofErr w:type="gramStart"/>
       <w:r>
         <w:t xml:space="preserve">endif </w:t>
       </w:r>
       <w:r>
         <w:t>%}</w:t>
       </w:r>
+      <w:proofErr w:type="gramEnd"/>
     </w:p>
     <w:p>
       <w:pPr>
-        <w:pStyle w:val="NumberedList"/>
-      </w:pPr>
+        <w:pStyle w:val="Heading2"/>
+        <w:keepNext/>
+        <w:spacing w:after="0"/>
+      </w:pPr>
+      <w:r>
+        <w:t>How</w:t>
+      </w:r>
+      <w:r>
+        <w:t xml:space="preserve"> can I learn more about small claims?</w:t>
+      </w:r>
     </w:p>
     <w:p>
       <w:pPr>
-        <w:pStyle w:val="Heading2"/>
-      </w:pPr>
-      <w:r>
-        <w:t>What happens in the hearing?</w:t>
+        <w:spacing w:after="0" w:line="276" w:lineRule="auto"/>
+      </w:pPr>
+      <w:r>
+        <w:t xml:space="preserve">Visit </w:t>
+      </w:r>
+      <w:hyperlink r:id="rId7" w:history="1">
+        <w:r>
+          <w:rPr>
+            <w:rStyle w:val="Hyperlink"/>
+          </w:rPr>
+          <w:t>https://www.mass.gov/info-details/massachusetts-law-about-small-claims-and-bringing-a-claim-to-court</w:t>
+        </w:r>
+      </w:hyperlink>
+      <w:r>
+        <w:t xml:space="preserve"> for more information about filing small claims.</w:t>
       </w:r>
     </w:p>
     <w:p>
-      <w:r>
-        <w:t>The judge reads the complaint and the evidence. They may ask you questions.</w:t>
-      </w:r>
-    </w:p>
-    <w:p>
-      <w:r>
-        <w:rPr>
-          <w:b/>
-        </w:rPr>
-        <w:t xml:space="preserve">Tell</w:t>
-      </w:r>
-      <w:r>
-        <w:t xml:space="preserve"> the judge why you need a Small claims. Talk about the facts that you wrote in your </w:t>
-      </w:r>
-      <w:r>
-        <w:t xml:space="preserve">answer/motion</w:t>
-      </w:r>
-      <w:r>
-        <w:t xml:space="preserve">. Tell the judge about any evidence that you have.</w:t>
-      </w:r>
-    </w:p>
-    <w:p/>
-    <w:p>
-      <w:pPr>
-        <w:pStyle w:val="Heading2"/>
-      </w:pPr>
-      <w:bookmarkStart w:id="4" w:name="_7jbtnvplu76"/>
-      <w:bookmarkEnd w:id="4"/>
-      <w:r>
-        <w:t>What can the judge do?</w:t>
-      </w:r>
-    </w:p>
-    <w:p>
-      <w:r>
-        <w:t xml:space="preserve">At the hearing the judge can:</w:t>
-      </w:r>
-    </w:p>
-    <w:p>
-      <w:pPr>
-        <w:pStyle w:val="Heading2"/>
-      </w:pPr>
-      <w:r>
-        <w:t>What happens if the judge makes the order?</w:t>
-      </w:r>
-    </w:p>
-    <w:p>
-      <w:r>
-        <w:t xml:space="preserve">If the judge decides to grant your order, they:</w:t>
-      </w:r>
-    </w:p>
-    <w:p>
-      <w:pPr>
-        <w:rPr>
-          <w:b/>
-        </w:rPr>
-      </w:pPr>
-    </w:p>
-    <w:p>
-      <w:r>
-        <w:rPr>
-          <w:b/>
-        </w:rPr>
-        <w:t xml:space="preserve">Read </w:t>
-      </w:r>
-      <w:r>
-        <w:t>the order as soon as you get it. Call the court to fix any mistakes. You may need to go back in front of the judge to get the order corrected.</w:t>
-      </w:r>
-      <w:bookmarkStart w:id="5" w:name="_jpvqkqfibwqh"/>
-      <w:bookmarkStart w:id="6" w:name="_wjzvjugefec1"/>
-      <w:bookmarkEnd w:id="5"/>
-      <w:bookmarkEnd w:id="6"/>
-    </w:p>
-    <w:p>
-      <w:pPr>
-        <w:pStyle w:val="Heading2"/>
-        <w:keepNext/>
-      </w:pPr>
-      <w:r>
-        <w:t xml:space="preserve">Learn more</w:t>
-      </w:r>
+      <w:pPr>
+        <w:spacing w:line="276" w:lineRule="auto"/>
+      </w:pPr>
     </w:p>
     <w:p/>
     <w:sectPr>
@@ -633,7 +1037,7 @@
 </file>
 
 <file path=word/endnotes.xml><?xml version="1.0" encoding="utf-8"?>
-<w:endnotes xmlns:wpc="http://schemas.microsoft.com/office/word/2010/wordprocessingCanvas" xmlns:cx="http://schemas.microsoft.com/office/drawing/2014/chartex" xmlns:cx1="http://schemas.microsoft.com/office/drawing/2015/9/8/chartex" xmlns:cx2="http://schemas.microsoft.com/office/drawing/2015/10/21/chartex" xmlns:cx3="http://schemas.microsoft.com/office/drawing/2016/5/9/chartex" xmlns:cx4="http://schemas.microsoft.com/office/drawing/2016/5/10/chartex" xmlns:cx5="http://schemas.microsoft.com/office/drawing/2016/5/11/chartex" xmlns:cx6="http://schemas.microsoft.com/office/drawing/2016/5/12/chartex" xmlns:cx7="http://schemas.microsoft.com/office/drawing/2016/5/13/chartex" xmlns:cx8="http://schemas.microsoft.com/office/drawing/2016/5/14/chartex" xmlns:mc="http://schemas.openxmlformats.org/markup-compatibility/2006" xmlns:aink="http://schemas.microsoft.com/office/drawing/2016/ink" xmlns:am3d="http://schemas.microsoft.com/office/drawing/2017/model3d" xmlns:o="urn:schemas-microsoft-com:office:office" xmlns:r="http://schemas.openxmlformats.org/officeDocument/2006/relationships" xmlns:m="http://schemas.openxmlformats.org/officeDocument/2006/math" xmlns:v="urn:schemas-microsoft-com:vml" xmlns:wp14="http://schemas.microsoft.com/office/word/2010/wordprocessingDrawing" xmlns:wp="http://schemas.openxmlformats.org/drawingml/2006/wordprocessingDrawing" xmlns:w10="urn:schemas-microsoft-com:office:word" xmlns:w="http://schemas.openxmlformats.org/wordprocessingml/2006/main" xmlns:w14="http://schemas.microsoft.com/office/word/2010/wordml" xmlns:w15="http://schemas.microsoft.com/office/word/2012/wordml" xmlns:w16cid="http://schemas.microsoft.com/office/word/2016/wordml/cid" xmlns:w16se="http://schemas.microsoft.com/office/word/2015/wordml/symex" xmlns:wpg="http://schemas.microsoft.com/office/word/2010/wordprocessingGroup" xmlns:wpi="http://schemas.microsoft.com/office/word/2010/wordprocessingInk" xmlns:wne="http://schemas.microsoft.com/office/word/2006/wordml" xmlns:wps="http://schemas.microsoft.com/office/word/2010/wordprocessingShape" mc:Ignorable="w14 w15 w16se w16cid wp14">
+<w:endnotes xmlns:wpc="http://schemas.microsoft.com/office/word/2010/wordprocessingCanvas" xmlns:cx="http://schemas.microsoft.com/office/drawing/2014/chartex" xmlns:cx1="http://schemas.microsoft.com/office/drawing/2015/9/8/chartex" xmlns:cx2="http://schemas.microsoft.com/office/drawing/2015/10/21/chartex" xmlns:cx3="http://schemas.microsoft.com/office/drawing/2016/5/9/chartex" xmlns:cx4="http://schemas.microsoft.com/office/drawing/2016/5/10/chartex" xmlns:cx5="http://schemas.microsoft.com/office/drawing/2016/5/11/chartex" xmlns:cx6="http://schemas.microsoft.com/office/drawing/2016/5/12/chartex" xmlns:cx7="http://schemas.microsoft.com/office/drawing/2016/5/13/chartex" xmlns:cx8="http://schemas.microsoft.com/office/drawing/2016/5/14/chartex" xmlns:mc="http://schemas.openxmlformats.org/markup-compatibility/2006" xmlns:aink="http://schemas.microsoft.com/office/drawing/2016/ink" xmlns:am3d="http://schemas.microsoft.com/office/drawing/2017/model3d" xmlns:o="urn:schemas-microsoft-com:office:office" xmlns:oel="http://schemas.microsoft.com/office/2019/extlst" xmlns:r="http://schemas.openxmlformats.org/officeDocument/2006/relationships" xmlns:m="http://schemas.openxmlformats.org/officeDocument/2006/math" xmlns:v="urn:schemas-microsoft-com:vml" xmlns:wp14="http://schemas.microsoft.com/office/word/2010/wordprocessingDrawing" xmlns:wp="http://schemas.openxmlformats.org/drawingml/2006/wordprocessingDrawing" xmlns:w10="urn:schemas-microsoft-com:office:word" xmlns:w="http://schemas.openxmlformats.org/wordprocessingml/2006/main" xmlns:w14="http://schemas.microsoft.com/office/word/2010/wordml" xmlns:w15="http://schemas.microsoft.com/office/word/2012/wordml" xmlns:w16cex="http://schemas.microsoft.com/office/word/2018/wordml/cex" xmlns:w16cid="http://schemas.microsoft.com/office/word/2016/wordml/cid" xmlns:w16="http://schemas.microsoft.com/office/word/2018/wordml" xmlns:w16du="http://schemas.microsoft.com/office/word/2023/wordml/word16du" xmlns:w16sdtdh="http://schemas.microsoft.com/office/word/2020/wordml/sdtdatahash" xmlns:w16se="http://schemas.microsoft.com/office/word/2015/wordml/symex" xmlns:wpg="http://schemas.microsoft.com/office/word/2010/wordprocessingGroup" xmlns:wpi="http://schemas.microsoft.com/office/word/2010/wordprocessingInk" xmlns:wne="http://schemas.microsoft.com/office/word/2006/wordml" xmlns:wps="http://schemas.microsoft.com/office/word/2010/wordprocessingShape" mc:Ignorable="w14 w15 w16se w16cid w16 w16cex w16sdtdh w16du wp14">
   <w:endnote w:type="separator" w:id="-1">
     <w:p>
       <w:pPr>
@@ -658,7 +1062,7 @@
 </file>
 
 <file path=word/footnotes.xml><?xml version="1.0" encoding="utf-8"?>
-<w:footnotes xmlns:wpc="http://schemas.microsoft.com/office/word/2010/wordprocessingCanvas" xmlns:cx="http://schemas.microsoft.com/office/drawing/2014/chartex" xmlns:cx1="http://schemas.microsoft.com/office/drawing/2015/9/8/chartex" xmlns:cx2="http://schemas.microsoft.com/office/drawing/2015/10/21/chartex" xmlns:cx3="http://schemas.microsoft.com/office/drawing/2016/5/9/chartex" xmlns:cx4="http://schemas.microsoft.com/office/drawing/2016/5/10/chartex" xmlns:cx5="http://schemas.microsoft.com/office/drawing/2016/5/11/chartex" xmlns:cx6="http://schemas.microsoft.com/office/drawing/2016/5/12/chartex" xmlns:cx7="http://schemas.microsoft.com/office/drawing/2016/5/13/chartex" xmlns:cx8="http://schemas.microsoft.com/office/drawing/2016/5/14/chartex" xmlns:mc="http://schemas.openxmlformats.org/markup-compatibility/2006" xmlns:aink="http://schemas.microsoft.com/office/drawing/2016/ink" xmlns:am3d="http://schemas.microsoft.com/office/drawing/2017/model3d" xmlns:o="urn:schemas-microsoft-com:office:office" xmlns:r="http://schemas.openxmlformats.org/officeDocument/2006/relationships" xmlns:m="http://schemas.openxmlformats.org/officeDocument/2006/math" xmlns:v="urn:schemas-microsoft-com:vml" xmlns:wp14="http://schemas.microsoft.com/office/word/2010/wordprocessingDrawing" xmlns:wp="http://schemas.openxmlformats.org/drawingml/2006/wordprocessingDrawing" xmlns:w10="urn:schemas-microsoft-com:office:word" xmlns:w="http://schemas.openxmlformats.org/wordprocessingml/2006/main" xmlns:w14="http://schemas.microsoft.com/office/word/2010/wordml" xmlns:w15="http://schemas.microsoft.com/office/word/2012/wordml" xmlns:w16cid="http://schemas.microsoft.com/office/word/2016/wordml/cid" xmlns:w16se="http://schemas.microsoft.com/office/word/2015/wordml/symex" xmlns:wpg="http://schemas.microsoft.com/office/word/2010/wordprocessingGroup" xmlns:wpi="http://schemas.microsoft.com/office/word/2010/wordprocessingInk" xmlns:wne="http://schemas.microsoft.com/office/word/2006/wordml" xmlns:wps="http://schemas.microsoft.com/office/word/2010/wordprocessingShape" mc:Ignorable="w14 w15 w16se w16cid wp14">
+<w:footnotes xmlns:wpc="http://schemas.microsoft.com/office/word/2010/wordprocessingCanvas" xmlns:cx="http://schemas.microsoft.com/office/drawing/2014/chartex" xmlns:cx1="http://schemas.microsoft.com/office/drawing/2015/9/8/chartex" xmlns:cx2="http://schemas.microsoft.com/office/drawing/2015/10/21/chartex" xmlns:cx3="http://schemas.microsoft.com/office/drawing/2016/5/9/chartex" xmlns:cx4="http://schemas.microsoft.com/office/drawing/2016/5/10/chartex" xmlns:cx5="http://schemas.microsoft.com/office/drawing/2016/5/11/chartex" xmlns:cx6="http://schemas.microsoft.com/office/drawing/2016/5/12/chartex" xmlns:cx7="http://schemas.microsoft.com/office/drawing/2016/5/13/chartex" xmlns:cx8="http://schemas.microsoft.com/office/drawing/2016/5/14/chartex" xmlns:mc="http://schemas.openxmlformats.org/markup-compatibility/2006" xmlns:aink="http://schemas.microsoft.com/office/drawing/2016/ink" xmlns:am3d="http://schemas.microsoft.com/office/drawing/2017/model3d" xmlns:o="urn:schemas-microsoft-com:office:office" xmlns:oel="http://schemas.microsoft.com/office/2019/extlst" xmlns:r="http://schemas.openxmlformats.org/officeDocument/2006/relationships" xmlns:m="http://schemas.openxmlformats.org/officeDocument/2006/math" xmlns:v="urn:schemas-microsoft-com:vml" xmlns:wp14="http://schemas.microsoft.com/office/word/2010/wordprocessingDrawing" xmlns:wp="http://schemas.openxmlformats.org/drawingml/2006/wordprocessingDrawing" xmlns:w10="urn:schemas-microsoft-com:office:word" xmlns:w="http://schemas.openxmlformats.org/wordprocessingml/2006/main" xmlns:w14="http://schemas.microsoft.com/office/word/2010/wordml" xmlns:w15="http://schemas.microsoft.com/office/word/2012/wordml" xmlns:w16cex="http://schemas.microsoft.com/office/word/2018/wordml/cex" xmlns:w16cid="http://schemas.microsoft.com/office/word/2016/wordml/cid" xmlns:w16="http://schemas.microsoft.com/office/word/2018/wordml" xmlns:w16du="http://schemas.microsoft.com/office/word/2023/wordml/word16du" xmlns:w16sdtdh="http://schemas.microsoft.com/office/word/2020/wordml/sdtdatahash" xmlns:w16se="http://schemas.microsoft.com/office/word/2015/wordml/symex" xmlns:wpg="http://schemas.microsoft.com/office/word/2010/wordprocessingGroup" xmlns:wpi="http://schemas.microsoft.com/office/word/2010/wordprocessingInk" xmlns:wne="http://schemas.microsoft.com/office/word/2006/wordml" xmlns:wps="http://schemas.microsoft.com/office/word/2010/wordprocessingShape" mc:Ignorable="w14 w15 w16se w16cid w16 w16cex w16sdtdh w16du wp14">
   <w:footnote w:type="separator" w:id="-1">
     <w:p>
       <w:pPr>
@@ -683,7 +1087,7 @@
 </file>
 
 <file path=word/numbering.xml><?xml version="1.0" encoding="utf-8"?>
-<w:numbering xmlns:wpc="http://schemas.microsoft.com/office/word/2010/wordprocessingCanvas" xmlns:cx="http://schemas.microsoft.com/office/drawing/2014/chartex" xmlns:cx1="http://schemas.microsoft.com/office/drawing/2015/9/8/chartex" xmlns:cx2="http://schemas.microsoft.com/office/drawing/2015/10/21/chartex" xmlns:cx3="http://schemas.microsoft.com/office/drawing/2016/5/9/chartex" xmlns:cx4="http://schemas.microsoft.com/office/drawing/2016/5/10/chartex" xmlns:cx5="http://schemas.microsoft.com/office/drawing/2016/5/11/chartex" xmlns:cx6="http://schemas.microsoft.com/office/drawing/2016/5/12/chartex" xmlns:cx7="http://schemas.microsoft.com/office/drawing/2016/5/13/chartex" xmlns:cx8="http://schemas.microsoft.com/office/drawing/2016/5/14/chartex" xmlns:mc="http://schemas.openxmlformats.org/markup-compatibility/2006" xmlns:aink="http://schemas.microsoft.com/office/drawing/2016/ink" xmlns:am3d="http://schemas.microsoft.com/office/drawing/2017/model3d" xmlns:o="urn:schemas-microsoft-com:office:office" xmlns:r="http://schemas.openxmlformats.org/officeDocument/2006/relationships" xmlns:m="http://schemas.openxmlformats.org/officeDocument/2006/math" xmlns:v="urn:schemas-microsoft-com:vml" xmlns:wp14="http://schemas.microsoft.com/office/word/2010/wordprocessingDrawing" xmlns:wp="http://schemas.openxmlformats.org/drawingml/2006/wordprocessingDrawing" xmlns:w10="urn:schemas-microsoft-com:office:word" xmlns:w="http://schemas.openxmlformats.org/wordprocessingml/2006/main" xmlns:w14="http://schemas.microsoft.com/office/word/2010/wordml" xmlns:w15="http://schemas.microsoft.com/office/word/2012/wordml" xmlns:w16cid="http://schemas.microsoft.com/office/word/2016/wordml/cid" xmlns:w16se="http://schemas.microsoft.com/office/word/2015/wordml/symex" xmlns:wpg="http://schemas.microsoft.com/office/word/2010/wordprocessingGroup" xmlns:wpi="http://schemas.microsoft.com/office/word/2010/wordprocessingInk" xmlns:wne="http://schemas.microsoft.com/office/word/2006/wordml" xmlns:wps="http://schemas.microsoft.com/office/word/2010/wordprocessingShape" mc:Ignorable="w14 w15 w16se w16cid wp14">
+<w:numbering xmlns:wpc="http://schemas.microsoft.com/office/word/2010/wordprocessingCanvas" xmlns:cx="http://schemas.microsoft.com/office/drawing/2014/chartex" xmlns:cx1="http://schemas.microsoft.com/office/drawing/2015/9/8/chartex" xmlns:cx2="http://schemas.microsoft.com/office/drawing/2015/10/21/chartex" xmlns:cx3="http://schemas.microsoft.com/office/drawing/2016/5/9/chartex" xmlns:cx4="http://schemas.microsoft.com/office/drawing/2016/5/10/chartex" xmlns:cx5="http://schemas.microsoft.com/office/drawing/2016/5/11/chartex" xmlns:cx6="http://schemas.microsoft.com/office/drawing/2016/5/12/chartex" xmlns:cx7="http://schemas.microsoft.com/office/drawing/2016/5/13/chartex" xmlns:cx8="http://schemas.microsoft.com/office/drawing/2016/5/14/chartex" xmlns:mc="http://schemas.openxmlformats.org/markup-compatibility/2006" xmlns:aink="http://schemas.microsoft.com/office/drawing/2016/ink" xmlns:am3d="http://schemas.microsoft.com/office/drawing/2017/model3d" xmlns:o="urn:schemas-microsoft-com:office:office" xmlns:oel="http://schemas.microsoft.com/office/2019/extlst" xmlns:r="http://schemas.openxmlformats.org/officeDocument/2006/relationships" xmlns:m="http://schemas.openxmlformats.org/officeDocument/2006/math" xmlns:v="urn:schemas-microsoft-com:vml" xmlns:wp14="http://schemas.microsoft.com/office/word/2010/wordprocessingDrawing" xmlns:wp="http://schemas.openxmlformats.org/drawingml/2006/wordprocessingDrawing" xmlns:w10="urn:schemas-microsoft-com:office:word" xmlns:w="http://schemas.openxmlformats.org/wordprocessingml/2006/main" xmlns:w14="http://schemas.microsoft.com/office/word/2010/wordml" xmlns:w15="http://schemas.microsoft.com/office/word/2012/wordml" xmlns:w16cex="http://schemas.microsoft.com/office/word/2018/wordml/cex" xmlns:w16cid="http://schemas.microsoft.com/office/word/2016/wordml/cid" xmlns:w16="http://schemas.microsoft.com/office/word/2018/wordml" xmlns:w16du="http://schemas.microsoft.com/office/word/2023/wordml/word16du" xmlns:w16sdtdh="http://schemas.microsoft.com/office/word/2020/wordml/sdtdatahash" xmlns:w16se="http://schemas.microsoft.com/office/word/2015/wordml/symex" xmlns:wpg="http://schemas.microsoft.com/office/word/2010/wordprocessingGroup" xmlns:wpi="http://schemas.microsoft.com/office/word/2010/wordprocessingInk" xmlns:wne="http://schemas.microsoft.com/office/word/2006/wordml" xmlns:wps="http://schemas.microsoft.com/office/word/2010/wordprocessingShape" mc:Ignorable="w14 w15 w16se w16cid w16 w16cex w16sdtdh w16du wp14">
   <w:abstractNum w:abstractNumId="0" w15:restartNumberingAfterBreak="0">
     <w:nsid w:val="09425DE4"/>
     <w:multiLevelType w:val="multilevel"/>
@@ -1420,9 +1824,9 @@
     </w:lvl>
   </w:abstractNum>
   <w:abstractNum w:abstractNumId="6" w15:restartNumberingAfterBreak="0">
-    <w:nsid w:val="542561DD"/>
+    <w:nsid w:val="4C302305"/>
     <w:multiLevelType w:val="multilevel"/>
-    <w:tmpl w:val="31669F40"/>
+    <w:tmpl w:val="452AA838"/>
     <w:lvl w:ilvl="0">
       <w:start w:val="1"/>
       <w:numFmt w:val="decimal"/>
@@ -1565,98 +1969,9 @@
     </w:lvl>
   </w:abstractNum>
   <w:abstractNum w:abstractNumId="7" w15:restartNumberingAfterBreak="0">
-    <w:nsid w:val="59CF2E90"/>
-    <w:multiLevelType w:val="hybridMultilevel"/>
-    <w:tmpl w:val="36AA75D2"/>
-    <w:lvl w:ilvl="0" w:tplc="5FF4A436">
-      <w:start w:val="1"/>
-      <w:numFmt w:val="decimal"/>
-      <w:lvlText w:val="%1."/>
-      <w:lvlJc w:val="left"/>
-      <w:pPr>
-        <w:ind w:left="720" w:hanging="360"/>
-      </w:pPr>
-      <w:rPr>
-        <w:b/>
-      </w:rPr>
-    </w:lvl>
-    <w:lvl w:ilvl="1" w:tplc="04090019" w:tentative="1">
-      <w:start w:val="1"/>
-      <w:numFmt w:val="lowerLetter"/>
-      <w:lvlText w:val="%2."/>
-      <w:lvlJc w:val="left"/>
-      <w:pPr>
-        <w:ind w:left="1440" w:hanging="360"/>
-      </w:pPr>
-    </w:lvl>
-    <w:lvl w:ilvl="2" w:tplc="0409001B" w:tentative="1">
-      <w:start w:val="1"/>
-      <w:numFmt w:val="lowerRoman"/>
-      <w:lvlText w:val="%3."/>
-      <w:lvlJc w:val="right"/>
-      <w:pPr>
-        <w:ind w:left="2160" w:hanging="180"/>
-      </w:pPr>
-    </w:lvl>
-    <w:lvl w:ilvl="3" w:tplc="0409000F" w:tentative="1">
-      <w:start w:val="1"/>
-      <w:numFmt w:val="decimal"/>
-      <w:lvlText w:val="%4."/>
-      <w:lvlJc w:val="left"/>
-      <w:pPr>
-        <w:ind w:left="2880" w:hanging="360"/>
-      </w:pPr>
-    </w:lvl>
-    <w:lvl w:ilvl="4" w:tplc="04090019" w:tentative="1">
-      <w:start w:val="1"/>
-      <w:numFmt w:val="lowerLetter"/>
-      <w:lvlText w:val="%5."/>
-      <w:lvlJc w:val="left"/>
-      <w:pPr>
-        <w:ind w:left="3600" w:hanging="360"/>
-      </w:pPr>
-    </w:lvl>
-    <w:lvl w:ilvl="5" w:tplc="0409001B" w:tentative="1">
-      <w:start w:val="1"/>
-      <w:numFmt w:val="lowerRoman"/>
-      <w:lvlText w:val="%6."/>
-      <w:lvlJc w:val="right"/>
-      <w:pPr>
-        <w:ind w:left="4320" w:hanging="180"/>
-      </w:pPr>
-    </w:lvl>
-    <w:lvl w:ilvl="6" w:tplc="0409000F" w:tentative="1">
-      <w:start w:val="1"/>
-      <w:numFmt w:val="decimal"/>
-      <w:lvlText w:val="%7."/>
-      <w:lvlJc w:val="left"/>
-      <w:pPr>
-        <w:ind w:left="5040" w:hanging="360"/>
-      </w:pPr>
-    </w:lvl>
-    <w:lvl w:ilvl="7" w:tplc="04090019" w:tentative="1">
-      <w:start w:val="1"/>
-      <w:numFmt w:val="lowerLetter"/>
-      <w:lvlText w:val="%8."/>
-      <w:lvlJc w:val="left"/>
-      <w:pPr>
-        <w:ind w:left="5760" w:hanging="360"/>
-      </w:pPr>
-    </w:lvl>
-    <w:lvl w:ilvl="8" w:tplc="0409001B" w:tentative="1">
-      <w:start w:val="1"/>
-      <w:numFmt w:val="lowerRoman"/>
-      <w:lvlText w:val="%9."/>
-      <w:lvlJc w:val="right"/>
-      <w:pPr>
-        <w:ind w:left="6480" w:hanging="180"/>
-      </w:pPr>
-    </w:lvl>
-  </w:abstractNum>
-  <w:abstractNum w:abstractNumId="8" w15:restartNumberingAfterBreak="0">
-    <w:nsid w:val="61F25434"/>
+    <w:nsid w:val="542561DD"/>
     <w:multiLevelType w:val="multilevel"/>
-    <w:tmpl w:val="452AA838"/>
+    <w:tmpl w:val="31669F40"/>
     <w:lvl w:ilvl="0">
       <w:start w:val="1"/>
       <w:numFmt w:val="decimal"/>
@@ -1798,10 +2113,99 @@
       </w:rPr>
     </w:lvl>
   </w:abstractNum>
+  <w:abstractNum w:abstractNumId="8" w15:restartNumberingAfterBreak="0">
+    <w:nsid w:val="59CF2E90"/>
+    <w:multiLevelType w:val="hybridMultilevel"/>
+    <w:tmpl w:val="36AA75D2"/>
+    <w:lvl w:ilvl="0" w:tplc="5FF4A436">
+      <w:start w:val="1"/>
+      <w:numFmt w:val="decimal"/>
+      <w:lvlText w:val="%1."/>
+      <w:lvlJc w:val="left"/>
+      <w:pPr>
+        <w:ind w:left="720" w:hanging="360"/>
+      </w:pPr>
+      <w:rPr>
+        <w:b/>
+      </w:rPr>
+    </w:lvl>
+    <w:lvl w:ilvl="1" w:tplc="04090019" w:tentative="1">
+      <w:start w:val="1"/>
+      <w:numFmt w:val="lowerLetter"/>
+      <w:lvlText w:val="%2."/>
+      <w:lvlJc w:val="left"/>
+      <w:pPr>
+        <w:ind w:left="1440" w:hanging="360"/>
+      </w:pPr>
+    </w:lvl>
+    <w:lvl w:ilvl="2" w:tplc="0409001B" w:tentative="1">
+      <w:start w:val="1"/>
+      <w:numFmt w:val="lowerRoman"/>
+      <w:lvlText w:val="%3."/>
+      <w:lvlJc w:val="right"/>
+      <w:pPr>
+        <w:ind w:left="2160" w:hanging="180"/>
+      </w:pPr>
+    </w:lvl>
+    <w:lvl w:ilvl="3" w:tplc="0409000F" w:tentative="1">
+      <w:start w:val="1"/>
+      <w:numFmt w:val="decimal"/>
+      <w:lvlText w:val="%4."/>
+      <w:lvlJc w:val="left"/>
+      <w:pPr>
+        <w:ind w:left="2880" w:hanging="360"/>
+      </w:pPr>
+    </w:lvl>
+    <w:lvl w:ilvl="4" w:tplc="04090019" w:tentative="1">
+      <w:start w:val="1"/>
+      <w:numFmt w:val="lowerLetter"/>
+      <w:lvlText w:val="%5."/>
+      <w:lvlJc w:val="left"/>
+      <w:pPr>
+        <w:ind w:left="3600" w:hanging="360"/>
+      </w:pPr>
+    </w:lvl>
+    <w:lvl w:ilvl="5" w:tplc="0409001B" w:tentative="1">
+      <w:start w:val="1"/>
+      <w:numFmt w:val="lowerRoman"/>
+      <w:lvlText w:val="%6."/>
+      <w:lvlJc w:val="right"/>
+      <w:pPr>
+        <w:ind w:left="4320" w:hanging="180"/>
+      </w:pPr>
+    </w:lvl>
+    <w:lvl w:ilvl="6" w:tplc="0409000F" w:tentative="1">
+      <w:start w:val="1"/>
+      <w:numFmt w:val="decimal"/>
+      <w:lvlText w:val="%7."/>
+      <w:lvlJc w:val="left"/>
+      <w:pPr>
+        <w:ind w:left="5040" w:hanging="360"/>
+      </w:pPr>
+    </w:lvl>
+    <w:lvl w:ilvl="7" w:tplc="04090019" w:tentative="1">
+      <w:start w:val="1"/>
+      <w:numFmt w:val="lowerLetter"/>
+      <w:lvlText w:val="%8."/>
+      <w:lvlJc w:val="left"/>
+      <w:pPr>
+        <w:ind w:left="5760" w:hanging="360"/>
+      </w:pPr>
+    </w:lvl>
+    <w:lvl w:ilvl="8" w:tplc="0409001B" w:tentative="1">
+      <w:start w:val="1"/>
+      <w:numFmt w:val="lowerRoman"/>
+      <w:lvlText w:val="%9."/>
+      <w:lvlJc w:val="right"/>
+      <w:pPr>
+        <w:ind w:left="6480" w:hanging="180"/>
+      </w:pPr>
+    </w:lvl>
+  </w:abstractNum>
   <w:abstractNum w:abstractNumId="9" w15:restartNumberingAfterBreak="0">
-    <w:nsid w:val="666457E7"/>
+    <w:nsid w:val="61F25434"/>
     <w:multiLevelType w:val="multilevel"/>
-    <w:tmpl w:val="FF76DDEC"/>
+    <w:tmpl w:val="452AA838"/>
     <w:lvl w:ilvl="0">
       <w:start w:val="1"/>
       <w:numFmt w:val="decimal"/>
@@ -1943,41 +2347,337 @@
       </w:rPr>
     </w:lvl>
   </w:abstractNum>
-  <w:num w:numId="1">
+  <w:abstractNum w:abstractNumId="10" w15:restartNumberingAfterBreak="0">
+    <w:nsid w:val="666457E7"/>
+    <w:multiLevelType w:val="multilevel"/>
+    <w:tmpl w:val="FF76DDEC"/>
+    <w:lvl w:ilvl="0">
+      <w:start w:val="1"/>
+      <w:numFmt w:val="decimal"/>
+      <w:lvlText w:val="%1."/>
+      <w:lvlJc w:val="left"/>
+      <w:pPr>
+        <w:tabs>
+          <w:tab w:val="num" w:pos="0"/>
+        </w:tabs>
+        <w:ind w:left="360" w:hanging="360"/>
+      </w:pPr>
+      <w:rPr>
+        <w:b/>
+        <w:bCs w:val="0"/>
+        <w:i w:val="0"/>
+        <w:color w:val="000000"/>
+        <w:sz w:val="20"/>
+        <w:u w:val="none"/>
+      </w:rPr>
+    </w:lvl>
+    <w:lvl w:ilvl="1">
+      <w:start w:val="1"/>
+      <w:numFmt w:val="bullet"/>
+      <w:lvlText w:val=""/>
+      <w:lvlJc w:val="left"/>
+      <w:pPr>
+        <w:tabs>
+          <w:tab w:val="num" w:pos="0"/>
+        </w:tabs>
+        <w:ind w:left="1440" w:hanging="360"/>
+      </w:pPr>
+      <w:rPr>
+        <w:rFonts w:ascii="Wingdings 2" w:hAnsi="Wingdings 2" w:cs="Wingdings 2" w:hint="default"/>
+      </w:rPr>
+    </w:lvl>
+    <w:lvl w:ilvl="2">
+      <w:start w:val="1"/>
+      <w:numFmt w:val="lowerRoman"/>
+      <w:lvlText w:val="%3."/>
+      <w:lvlJc w:val="right"/>
+      <w:pPr>
+        <w:tabs>
+          <w:tab w:val="num" w:pos="0"/>
+        </w:tabs>
+        <w:ind w:left="2160" w:hanging="360"/>
+      </w:pPr>
+      <w:rPr>
+        <w:u w:val="none"/>
+      </w:rPr>
+    </w:lvl>
+    <w:lvl w:ilvl="3">
+      <w:start w:val="1"/>
+      <w:numFmt w:val="decimal"/>
+      <w:lvlText w:val="%4."/>
+      <w:lvlJc w:val="left"/>
+      <w:pPr>
+        <w:tabs>
+          <w:tab w:val="num" w:pos="0"/>
+        </w:tabs>
+        <w:ind w:left="2880" w:hanging="360"/>
+      </w:pPr>
+      <w:rPr>
+        <w:u w:val="none"/>
+      </w:rPr>
+    </w:lvl>
+    <w:lvl w:ilvl="4">
+      <w:start w:val="1"/>
+      <w:numFmt w:val="lowerLetter"/>
+      <w:lvlText w:val="%5."/>
+      <w:lvlJc w:val="left"/>
+      <w:pPr>
+        <w:tabs>
+          <w:tab w:val="num" w:pos="0"/>
+        </w:tabs>
+        <w:ind w:left="3600" w:hanging="360"/>
+      </w:pPr>
+      <w:rPr>
+        <w:u w:val="none"/>
+      </w:rPr>
+    </w:lvl>
+    <w:lvl w:ilvl="5">
+      <w:start w:val="1"/>
+      <w:numFmt w:val="lowerRoman"/>
+      <w:lvlText w:val="%6."/>
+      <w:lvlJc w:val="right"/>
+      <w:pPr>
+        <w:tabs>
+          <w:tab w:val="num" w:pos="0"/>
+        </w:tabs>
+        <w:ind w:left="4320" w:hanging="360"/>
+      </w:pPr>
+      <w:rPr>
+        <w:u w:val="none"/>
+      </w:rPr>
+    </w:lvl>
+    <w:lvl w:ilvl="6">
+      <w:start w:val="1"/>
+      <w:numFmt w:val="decimal"/>
+      <w:lvlText w:val="%7."/>
+      <w:lvlJc w:val="left"/>
+      <w:pPr>
+        <w:tabs>
+          <w:tab w:val="num" w:pos="0"/>
+        </w:tabs>
+        <w:ind w:left="5040" w:hanging="360"/>
+      </w:pPr>
+      <w:rPr>
+        <w:u w:val="none"/>
+      </w:rPr>
+    </w:lvl>
+    <w:lvl w:ilvl="7">
+      <w:start w:val="1"/>
+      <w:numFmt w:val="lowerLetter"/>
+      <w:lvlText w:val="%8."/>
+      <w:lvlJc w:val="left"/>
+      <w:pPr>
+        <w:tabs>
+          <w:tab w:val="num" w:pos="0"/>
+        </w:tabs>
+        <w:ind w:left="5760" w:hanging="360"/>
+      </w:pPr>
+      <w:rPr>
+        <w:u w:val="none"/>
+      </w:rPr>
+    </w:lvl>
+    <w:lvl w:ilvl="8">
+      <w:start w:val="1"/>
+      <w:numFmt w:val="lowerRoman"/>
+      <w:lvlText w:val="%9."/>
+      <w:lvlJc w:val="right"/>
+      <w:pPr>
+        <w:tabs>
+          <w:tab w:val="num" w:pos="0"/>
+        </w:tabs>
+        <w:ind w:left="6480" w:hanging="360"/>
+      </w:pPr>
+      <w:rPr>
+        <w:u w:val="none"/>
+      </w:rPr>
+    </w:lvl>
+  </w:abstractNum>
+  <w:abstractNum w:abstractNumId="11" w15:restartNumberingAfterBreak="0">
+    <w:nsid w:val="74F47A58"/>
+    <w:multiLevelType w:val="multilevel"/>
+    <w:tmpl w:val="452AA838"/>
+    <w:lvl w:ilvl="0">
+      <w:start w:val="1"/>
+      <w:numFmt w:val="decimal"/>
+      <w:lvlText w:val="%1."/>
+      <w:lvlJc w:val="left"/>
+      <w:pPr>
+        <w:tabs>
+          <w:tab w:val="num" w:pos="0"/>
+        </w:tabs>
+        <w:ind w:left="360" w:hanging="360"/>
+      </w:pPr>
+      <w:rPr>
+        <w:b/>
+        <w:bCs w:val="0"/>
+        <w:i w:val="0"/>
+        <w:color w:val="000000"/>
+        <w:sz w:val="20"/>
+        <w:u w:val="none"/>
+      </w:rPr>
+    </w:lvl>
+    <w:lvl w:ilvl="1">
+      <w:start w:val="1"/>
+      <w:numFmt w:val="bullet"/>
+      <w:lvlText w:val=""/>
+      <w:lvlJc w:val="left"/>
+      <w:pPr>
+        <w:tabs>
+          <w:tab w:val="num" w:pos="0"/>
+        </w:tabs>
+        <w:ind w:left="1440" w:hanging="360"/>
+      </w:pPr>
+      <w:rPr>
+        <w:rFonts w:ascii="Wingdings 2" w:hAnsi="Wingdings 2" w:cs="Wingdings 2" w:hint="default"/>
+      </w:rPr>
+    </w:lvl>
+    <w:lvl w:ilvl="2">
+      <w:start w:val="1"/>
+      <w:numFmt w:val="lowerRoman"/>
+      <w:lvlText w:val="%3."/>
+      <w:lvlJc w:val="right"/>
+      <w:pPr>
+        <w:tabs>
+          <w:tab w:val="num" w:pos="0"/>
+        </w:tabs>
+        <w:ind w:left="2160" w:hanging="360"/>
+      </w:pPr>
+      <w:rPr>
+        <w:u w:val="none"/>
+      </w:rPr>
+    </w:lvl>
+    <w:lvl w:ilvl="3">
+      <w:start w:val="1"/>
+      <w:numFmt w:val="decimal"/>
+      <w:lvlText w:val="%4."/>
+      <w:lvlJc w:val="left"/>
+      <w:pPr>
+        <w:tabs>
+          <w:tab w:val="num" w:pos="0"/>
+        </w:tabs>
+        <w:ind w:left="2880" w:hanging="360"/>
+      </w:pPr>
+      <w:rPr>
+        <w:u w:val="none"/>
+      </w:rPr>
+    </w:lvl>
+    <w:lvl w:ilvl="4">
+      <w:start w:val="1"/>
+      <w:numFmt w:val="lowerLetter"/>
+      <w:lvlText w:val="%5."/>
+      <w:lvlJc w:val="left"/>
+      <w:pPr>
+        <w:tabs>
+          <w:tab w:val="num" w:pos="0"/>
+        </w:tabs>
+        <w:ind w:left="3600" w:hanging="360"/>
+      </w:pPr>
+      <w:rPr>
+        <w:u w:val="none"/>
+      </w:rPr>
+    </w:lvl>
+    <w:lvl w:ilvl="5">
+      <w:start w:val="1"/>
+      <w:numFmt w:val="lowerRoman"/>
+      <w:lvlText w:val="%6."/>
+      <w:lvlJc w:val="right"/>
+      <w:pPr>
+        <w:tabs>
+          <w:tab w:val="num" w:pos="0"/>
+        </w:tabs>
+        <w:ind w:left="4320" w:hanging="360"/>
+      </w:pPr>
+      <w:rPr>
+        <w:u w:val="none"/>
+      </w:rPr>
+    </w:lvl>
+    <w:lvl w:ilvl="6">
+      <w:start w:val="1"/>
+      <w:numFmt w:val="decimal"/>
+      <w:lvlText w:val="%7."/>
+      <w:lvlJc w:val="left"/>
+      <w:pPr>
+        <w:tabs>
+          <w:tab w:val="num" w:pos="0"/>
+        </w:tabs>
+        <w:ind w:left="5040" w:hanging="360"/>
+      </w:pPr>
+      <w:rPr>
+        <w:u w:val="none"/>
+      </w:rPr>
+    </w:lvl>
+    <w:lvl w:ilvl="7">
+      <w:start w:val="1"/>
+      <w:numFmt w:val="lowerLetter"/>
+      <w:lvlText w:val="%8."/>
+      <w:lvlJc w:val="left"/>
+      <w:pPr>
+        <w:tabs>
+          <w:tab w:val="num" w:pos="0"/>
+        </w:tabs>
+        <w:ind w:left="5760" w:hanging="360"/>
+      </w:pPr>
+      <w:rPr>
+        <w:u w:val="none"/>
+      </w:rPr>
+    </w:lvl>
+    <w:lvl w:ilvl="8">
+      <w:start w:val="1"/>
+      <w:numFmt w:val="lowerRoman"/>
+      <w:lvlText w:val="%9."/>
+      <w:lvlJc w:val="right"/>
+      <w:pPr>
+        <w:tabs>
+          <w:tab w:val="num" w:pos="0"/>
+        </w:tabs>
+        <w:ind w:left="6480" w:hanging="360"/>
+      </w:pPr>
+      <w:rPr>
+        <w:u w:val="none"/>
+      </w:rPr>
+    </w:lvl>
+  </w:abstractNum>
+  <w:num w:numId="1" w16cid:durableId="2012828050">
     <w:abstractNumId w:val="0"/>
   </w:num>
-  <w:num w:numId="2">
+  <w:num w:numId="2" w16cid:durableId="569073851">
     <w:abstractNumId w:val="2"/>
   </w:num>
-  <w:num w:numId="3">
-    <w:abstractNumId w:val="6"/>
+  <w:num w:numId="3" w16cid:durableId="122189816">
+    <w:abstractNumId w:val="7"/>
   </w:num>
-  <w:num w:numId="4">
+  <w:num w:numId="4" w16cid:durableId="928274961">
+    <w:abstractNumId w:val="10"/>
+  </w:num>
+  <w:num w:numId="5" w16cid:durableId="1378891169">
+    <w:abstractNumId w:val="3"/>
+  </w:num>
+  <w:num w:numId="6" w16cid:durableId="688063664">
+    <w:abstractNumId w:val="5"/>
+  </w:num>
+  <w:num w:numId="7" w16cid:durableId="1710298763">
     <w:abstractNumId w:val="9"/>
   </w:num>
-  <w:num w:numId="5">
-    <w:abstractNumId w:val="3"/>
+  <w:num w:numId="8" w16cid:durableId="1293367698">
+    <w:abstractNumId w:val="1"/>
   </w:num>
-  <w:num w:numId="6">
-    <w:abstractNumId w:val="5"/>
+  <w:num w:numId="9" w16cid:durableId="1388408733">
+    <w:abstractNumId w:val="4"/>
   </w:num>
-  <w:num w:numId="7">
+  <w:num w:numId="10" w16cid:durableId="687946977">
     <w:abstractNumId w:val="8"/>
   </w:num>
-  <w:num w:numId="8">
-    <w:abstractNumId w:val="1"/>
+  <w:num w:numId="11" w16cid:durableId="162359622">
+    <w:abstractNumId w:val="11"/>
   </w:num>
-  <w:num w:numId="9">
-    <w:abstractNumId w:val="4"/>
-  </w:num>
-  <w:num w:numId="10">
-    <w:abstractNumId w:val="7"/>
+  <w:num w:numId="12" w16cid:durableId="308243111">
+    <w:abstractNumId w:val="6"/>
   </w:num>
 </w:numbering>
 </file>
 
 <file path=word/styles.xml><?xml version="1.0" encoding="utf-8"?>
-<w:styles xmlns:mc="http://schemas.openxmlformats.org/markup-compatibility/2006" xmlns:r="http://schemas.openxmlformats.org/officeDocument/2006/relationships" xmlns:w="http://schemas.openxmlformats.org/wordprocessingml/2006/main" xmlns:w14="http://schemas.microsoft.com/office/word/2010/wordml" xmlns:w15="http://schemas.microsoft.com/office/word/2012/wordml" xmlns:w16cid="http://schemas.microsoft.com/office/word/2016/wordml/cid" xmlns:w16se="http://schemas.microsoft.com/office/word/2015/wordml/symex" mc:Ignorable="w14 w15 w16se w16cid">
+<w:styles xmlns:mc="http://schemas.openxmlformats.org/markup-compatibility/2006" xmlns:r="http://schemas.openxmlformats.org/officeDocument/2006/relationships" xmlns:w="http://schemas.openxmlformats.org/wordprocessingml/2006/main" xmlns:w14="http://schemas.microsoft.com/office/word/2010/wordml" xmlns:w15="http://schemas.microsoft.com/office/word/2012/wordml" xmlns:w16cex="http://schemas.microsoft.com/office/word/2018/wordml/cex" xmlns:w16cid="http://schemas.microsoft.com/office/word/2016/wordml/cid" xmlns:w16="http://schemas.microsoft.com/office/word/2018/wordml" xmlns:w16du="http://schemas.microsoft.com/office/word/2023/wordml/word16du" xmlns:w16sdtdh="http://schemas.microsoft.com/office/word/2020/wordml/sdtdatahash" xmlns:w16se="http://schemas.microsoft.com/office/word/2015/wordml/symex" mc:Ignorable="w14 w15 w16se w16cid w16 w16cex w16sdtdh w16du">
   <w:docDefaults>
     <w:rPrDefault>
       <w:rPr>
@@ -1992,7 +2692,7 @@
       </w:pPr>
     </w:pPrDefault>
   </w:docDefaults>
-  <w:latentStyles w:defLockedState="0" w:defUIPriority="99" w:defSemiHidden="0" w:defUnhideWhenUsed="0" w:defQFormat="0" w:count="375">
+  <w:latentStyles w:defLockedState="0" w:defUIPriority="99" w:defSemiHidden="0" w:defUnhideWhenUsed="0" w:defQFormat="0" w:count="376">
     <w:lsdException w:name="Normal" w:uiPriority="0" w:qFormat="1"/>
     <w:lsdException w:name="heading 1" w:uiPriority="9" w:qFormat="1"/>
     <w:lsdException w:name="heading 2" w:semiHidden="1" w:uiPriority="9" w:unhideWhenUsed="1" w:qFormat="1"/>
@@ -2368,6 +3068,7 @@
     <w:lsdException w:name="Smart Hyperlink" w:semiHidden="1" w:unhideWhenUsed="1"/>
     <w:lsdException w:name="Hashtag" w:semiHidden="1" w:unhideWhenUsed="1"/>
     <w:lsdException w:name="Unresolved Mention" w:semiHidden="1" w:unhideWhenUsed="1"/>
+    <w:lsdException w:name="Smart Link" w:semiHidden="1" w:unhideWhenUsed="1"/>
   </w:latentStyles>
   <w:style w:type="paragraph" w:default="1" w:styleId="Normal">
     <w:name w:val="Normal"/>
@@ -3268,6 +3969,29 @@
         <w:insideV w:val="single" w:sz="4" w:space="0" w:color="auto"/>
       </w:tblBorders>
     </w:tblPr>
+  </w:style>
+  <w:style w:type="character" w:styleId="Hyperlink">
+    <w:name w:val="Hyperlink"/>
+    <w:basedOn w:val="DefaultParagraphFont"/>
+    <w:uiPriority w:val="99"/>
+    <w:unhideWhenUsed/>
+    <w:rsid w:val="00555CCC"/>
+    <w:rPr>
+      <w:color w:val="F49100" w:themeColor="hyperlink"/>
+      <w:u w:val="single"/>
+    </w:rPr>
+  </w:style>
+  <w:style w:type="character" w:styleId="UnresolvedMention">
+    <w:name w:val="Unresolved Mention"/>
+    <w:basedOn w:val="DefaultParagraphFont"/>
+    <w:uiPriority w:val="99"/>
+    <w:semiHidden/>
+    <w:unhideWhenUsed/>
+    <w:rsid w:val="00555CCC"/>
+    <w:rPr>
+      <w:color w:val="605E5C"/>
+      <w:shd w:val="clear" w:color="auto" w:fill="E1DFDD"/>
+    </w:rPr>
   </w:style>
 </w:styles>
 </file>

</xml_diff>